<commit_message>
I did Setters ang Getters
</commit_message>
<xml_diff>
--- a/reportes/ejemplo.docx
+++ b/reportes/ejemplo.docx
@@ -381,13 +381,13 @@
                 <wp:inline distT="0" distB="0" distL="0" distR="0">
                   <wp:extent cx="1790700" cy="482600"/>
                   <wp:effectExtent l="0" t="0" r="0" b="0"/>
-                  <wp:docPr id="149225732" name="Picture">
+                  <wp:docPr id="1667305539" name="Picture">
 </wp:docPr>
                   <a:graphic>
                     <a:graphicData uri="http://schemas.openxmlformats.org/drawingml/2006/picture">
                       <pic:pic>
                         <pic:nvPicPr>
-                          <pic:cNvPr id="149225732" name="Picture"/>
+                          <pic:cNvPr id="1667305539" name="Picture"/>
                           <pic:cNvPicPr/>
                         </pic:nvPicPr>
                         <pic:blipFill>
@@ -1227,7 +1227,7 @@
                 <w:color w:val="000000"/>
                 <w:sz w:val="20"/>
               </w:rPr>
-              <w:t xml:space="preserve">17:40</w:t>
+              <w:t xml:space="preserve">09:17</w:t>
             </w:r>
           </w:p>
         </w:tc>

</xml_diff>

<commit_message>
Merge origin/LANIA into LANIA
Conflicts:
	src/Main.java
</commit_message>
<xml_diff>
--- a/reportes/ejemplo.docx
+++ b/reportes/ejemplo.docx
@@ -25,16 +25,19 @@
         <w:gridCol w:w="680"/>
         <w:gridCol w:w="180"/>
         <w:gridCol w:w="20"/>
-        <w:gridCol w:w="400"/>
-        <w:gridCol w:w="400"/>
+        <w:gridCol w:w="280"/>
+        <w:gridCol w:w="520"/>
         <w:gridCol w:w="600"/>
-        <w:gridCol w:w="580"/>
+        <w:gridCol w:w="460"/>
+        <w:gridCol w:w="80"/>
+        <w:gridCol w:w="40"/>
         <w:gridCol w:w="20"/>
         <w:gridCol w:w="620"/>
         <w:gridCol w:w="780"/>
         <w:gridCol w:w="580"/>
         <w:gridCol w:w="20"/>
-        <w:gridCol w:w="900"/>
+        <w:gridCol w:w="120"/>
+        <w:gridCol w:w="780"/>
       </w:tblGrid>
       <w:tr>
         <w:trPr>
@@ -49,6 +52,33 @@
             </w:pPr>
             <w:bookmarkStart w:id="0" w:name="JR_PAGE_ANCHOR_0_1"/>
             <w:bookmarkEnd w:id="0"/>
+          </w:p>
+        </w:tc>
+        <w:tc>
+          <w:tcPr>
+     </w:tcPr>
+          <w:p>
+            <w:pPr>
+              <w:pStyle w:val="EMPTY_CELL_STYLE"/>
+            </w:pPr>
+          </w:p>
+        </w:tc>
+        <w:tc>
+          <w:tcPr>
+     </w:tcPr>
+          <w:p>
+            <w:pPr>
+              <w:pStyle w:val="EMPTY_CELL_STYLE"/>
+            </w:pPr>
+          </w:p>
+        </w:tc>
+        <w:tc>
+          <w:tcPr>
+     </w:tcPr>
+          <w:p>
+            <w:pPr>
+              <w:pStyle w:val="EMPTY_CELL_STYLE"/>
+            </w:pPr>
           </w:p>
         </w:tc>
         <w:tc>
@@ -331,13 +361,13 @@
                 <wp:inline distT="0" distB="0" distL="0" distR="0">
                   <wp:extent cx="1828800" cy="495300"/>
                   <wp:effectExtent l="0" t="0" r="0" b="0"/>
-                  <wp:docPr id="2068897588" name="Picture">
+                  <wp:docPr id="237344028" name="Picture">
 </wp:docPr>
                   <a:graphic>
                     <a:graphicData uri="http://schemas.openxmlformats.org/drawingml/2006/picture">
                       <pic:pic>
                         <pic:nvPicPr>
-                          <pic:cNvPr id="2068897588" name="Picture"/>
+                          <pic:cNvPr id="237344028" name="Picture"/>
                           <pic:cNvPicPr/>
                         </pic:nvPicPr>
                         <pic:blipFill>
@@ -524,6 +554,33 @@
             </w:pPr>
           </w:p>
         </w:tc>
+        <w:tc>
+          <w:tcPr>
+     </w:tcPr>
+          <w:p>
+            <w:pPr>
+              <w:pStyle w:val="EMPTY_CELL_STYLE"/>
+            </w:pPr>
+          </w:p>
+        </w:tc>
+        <w:tc>
+          <w:tcPr>
+     </w:tcPr>
+          <w:p>
+            <w:pPr>
+              <w:pStyle w:val="EMPTY_CELL_STYLE"/>
+            </w:pPr>
+          </w:p>
+        </w:tc>
+        <w:tc>
+          <w:tcPr>
+     </w:tcPr>
+          <w:p>
+            <w:pPr>
+              <w:pStyle w:val="EMPTY_CELL_STYLE"/>
+            </w:pPr>
+          </w:p>
+        </w:tc>
       </w:tr>
       <w:tr>
         <w:trPr>
@@ -576,7 +633,7 @@
         </w:tc>
         <w:tc>
           <w:tcPr>
-            <w:gridSpan w:val="12"/>
+            <w:gridSpan w:val="14"/>
             <w:tcMar>
               <w:top w:w="0" w:type="dxa"/>
               <w:left w:w="0" w:type="dxa"/>
@@ -597,6 +654,15 @@
               </w:rPr>
               <w:t xml:space="preserve">Laboratorio Nacional de Informática Avanzada A.C.</w:t>
             </w:r>
+          </w:p>
+        </w:tc>
+        <w:tc>
+          <w:tcPr>
+     </w:tcPr>
+          <w:p>
+            <w:pPr>
+              <w:pStyle w:val="EMPTY_CELL_STYLE"/>
+            </w:pPr>
           </w:p>
         </w:tc>
         <w:tc>
@@ -829,6 +895,33 @@
             </w:pPr>
           </w:p>
         </w:tc>
+        <w:tc>
+          <w:tcPr>
+     </w:tcPr>
+          <w:p>
+            <w:pPr>
+              <w:pStyle w:val="EMPTY_CELL_STYLE"/>
+            </w:pPr>
+          </w:p>
+        </w:tc>
+        <w:tc>
+          <w:tcPr>
+     </w:tcPr>
+          <w:p>
+            <w:pPr>
+              <w:pStyle w:val="EMPTY_CELL_STYLE"/>
+            </w:pPr>
+          </w:p>
+        </w:tc>
+        <w:tc>
+          <w:tcPr>
+     </w:tcPr>
+          <w:p>
+            <w:pPr>
+              <w:pStyle w:val="EMPTY_CELL_STYLE"/>
+            </w:pPr>
+          </w:p>
+        </w:tc>
       </w:tr>
       <w:tr>
         <w:trPr>
@@ -1086,10 +1179,37 @@
             </w:pPr>
           </w:p>
         </w:tc>
+        <w:tc>
+          <w:tcPr>
+     </w:tcPr>
+          <w:p>
+            <w:pPr>
+              <w:pStyle w:val="EMPTY_CELL_STYLE"/>
+            </w:pPr>
+          </w:p>
+        </w:tc>
+        <w:tc>
+          <w:tcPr>
+     </w:tcPr>
+          <w:p>
+            <w:pPr>
+              <w:pStyle w:val="EMPTY_CELL_STYLE"/>
+            </w:pPr>
+          </w:p>
+        </w:tc>
+        <w:tc>
+          <w:tcPr>
+     </w:tcPr>
+          <w:p>
+            <w:pPr>
+              <w:pStyle w:val="EMPTY_CELL_STYLE"/>
+            </w:pPr>
+          </w:p>
+        </w:tc>
       </w:tr>
       <w:tr>
         <w:trPr>
-          <w:trHeight w:hRule="exact" w:val="20"/>
+          <w:trHeight w:hRule="exact" w:val="360"/>
         </w:trPr>
         <w:tc>
           <w:tcPr>
@@ -1265,7 +1385,6 @@
         <w:tc>
           <w:tcPr>
             <w:gridSpan w:val="3"/>
-            <w:vMerge w:val="restart"/>
             <w:tcMar>
               <w:top w:w="0" w:type="dxa"/>
               <w:left w:w="0" w:type="dxa"/>
@@ -1299,229 +1418,7 @@
         </w:tc>
         <w:tc>
           <w:tcPr>
-     </w:tcPr>
-          <w:p>
-            <w:pPr>
-              <w:pStyle w:val="EMPTY_CELL_STYLE"/>
-            </w:pPr>
-          </w:p>
-        </w:tc>
-        <w:tc>
-          <w:tcPr>
-     </w:tcPr>
-          <w:p>
-            <w:pPr>
-              <w:pStyle w:val="EMPTY_CELL_STYLE"/>
-            </w:pPr>
-          </w:p>
-        </w:tc>
-        <w:tc>
-          <w:tcPr>
-     </w:tcPr>
-          <w:p>
-            <w:pPr>
-              <w:pStyle w:val="EMPTY_CELL_STYLE"/>
-            </w:pPr>
-          </w:p>
-        </w:tc>
-        <w:tc>
-          <w:tcPr>
-     </w:tcPr>
-          <w:p>
-            <w:pPr>
-              <w:pStyle w:val="EMPTY_CELL_STYLE"/>
-            </w:pPr>
-          </w:p>
-        </w:tc>
-        <w:tc>
-          <w:tcPr>
-     </w:tcPr>
-          <w:p>
-            <w:pPr>
-              <w:pStyle w:val="EMPTY_CELL_STYLE"/>
-            </w:pPr>
-          </w:p>
-        </w:tc>
-      </w:tr>
-      <w:tr>
-        <w:trPr>
-          <w:trHeight w:hRule="exact" w:val="340"/>
-        </w:trPr>
-        <w:tc>
-          <w:tcPr>
-     </w:tcPr>
-          <w:p>
-            <w:pPr>
-              <w:pStyle w:val="EMPTY_CELL_STYLE"/>
-            </w:pPr>
-          </w:p>
-        </w:tc>
-        <w:tc>
-          <w:tcPr>
-     </w:tcPr>
-          <w:p>
-            <w:pPr>
-              <w:pStyle w:val="EMPTY_CELL_STYLE"/>
-            </w:pPr>
-          </w:p>
-        </w:tc>
-        <w:tc>
-          <w:tcPr>
-     </w:tcPr>
-          <w:p>
-            <w:pPr>
-              <w:pStyle w:val="EMPTY_CELL_STYLE"/>
-            </w:pPr>
-          </w:p>
-        </w:tc>
-        <w:tc>
-          <w:tcPr>
-     </w:tcPr>
-          <w:p>
-            <w:pPr>
-              <w:pStyle w:val="EMPTY_CELL_STYLE"/>
-            </w:pPr>
-          </w:p>
-        </w:tc>
-        <w:tc>
-          <w:tcPr>
-     </w:tcPr>
-          <w:p>
-            <w:pPr>
-              <w:pStyle w:val="EMPTY_CELL_STYLE"/>
-            </w:pPr>
-          </w:p>
-        </w:tc>
-        <w:tc>
-          <w:tcPr>
-     </w:tcPr>
-          <w:p>
-            <w:pPr>
-              <w:pStyle w:val="EMPTY_CELL_STYLE"/>
-            </w:pPr>
-          </w:p>
-        </w:tc>
-        <w:tc>
-          <w:tcPr>
-     </w:tcPr>
-          <w:p>
-            <w:pPr>
-              <w:pStyle w:val="EMPTY_CELL_STYLE"/>
-            </w:pPr>
-          </w:p>
-        </w:tc>
-        <w:tc>
-          <w:tcPr>
-     </w:tcPr>
-          <w:p>
-            <w:pPr>
-              <w:pStyle w:val="EMPTY_CELL_STYLE"/>
-            </w:pPr>
-          </w:p>
-        </w:tc>
-        <w:tc>
-          <w:tcPr>
-     </w:tcPr>
-          <w:p>
-            <w:pPr>
-              <w:pStyle w:val="EMPTY_CELL_STYLE"/>
-            </w:pPr>
-          </w:p>
-        </w:tc>
-        <w:tc>
-          <w:tcPr>
-     </w:tcPr>
-          <w:p>
-            <w:pPr>
-              <w:pStyle w:val="EMPTY_CELL_STYLE"/>
-            </w:pPr>
-          </w:p>
-        </w:tc>
-        <w:tc>
-          <w:tcPr>
-     </w:tcPr>
-          <w:p>
-            <w:pPr>
-              <w:pStyle w:val="EMPTY_CELL_STYLE"/>
-            </w:pPr>
-          </w:p>
-        </w:tc>
-        <w:tc>
-          <w:tcPr>
-     </w:tcPr>
-          <w:p>
-            <w:pPr>
-              <w:pStyle w:val="EMPTY_CELL_STYLE"/>
-            </w:pPr>
-          </w:p>
-        </w:tc>
-        <w:tc>
-          <w:tcPr>
-     </w:tcPr>
-          <w:p>
-            <w:pPr>
-              <w:pStyle w:val="EMPTY_CELL_STYLE"/>
-            </w:pPr>
-          </w:p>
-        </w:tc>
-        <w:tc>
-          <w:tcPr>
-     </w:tcPr>
-          <w:p>
-            <w:pPr>
-              <w:pStyle w:val="EMPTY_CELL_STYLE"/>
-            </w:pPr>
-          </w:p>
-        </w:tc>
-        <w:tc>
-          <w:tcPr>
-     </w:tcPr>
-          <w:p>
-            <w:pPr>
-              <w:pStyle w:val="EMPTY_CELL_STYLE"/>
-            </w:pPr>
-          </w:p>
-        </w:tc>
-        <w:tc>
-          <w:tcPr>
-     </w:tcPr>
-          <w:p>
-            <w:pPr>
-              <w:pStyle w:val="EMPTY_CELL_STYLE"/>
-            </w:pPr>
-          </w:p>
-        </w:tc>
-        <w:tc>
-          <w:tcPr>
-     </w:tcPr>
-          <w:p>
-            <w:pPr>
-              <w:pStyle w:val="EMPTY_CELL_STYLE"/>
-            </w:pPr>
-          </w:p>
-        </w:tc>
-        <w:tc>
-          <w:tcPr>
-     </w:tcPr>
-          <w:p>
-            <w:pPr>
-              <w:pStyle w:val="EMPTY_CELL_STYLE"/>
-            </w:pPr>
-          </w:p>
-        </w:tc>
-        <w:tc>
-          <w:tcPr>
-     </w:tcPr>
-          <w:p>
-            <w:pPr>
-              <w:pStyle w:val="EMPTY_CELL_STYLE"/>
-            </w:pPr>
-          </w:p>
-        </w:tc>
-        <w:tc>
-          <w:tcPr>
-            <w:gridSpan w:val="3"/>
-            <w:vMerge w:val="continue"/>
+            <w:gridSpan w:val="7"/>
             <w:tcMar>
               <w:top w:w="0" w:type="dxa"/>
               <w:left w:w="0" w:type="dxa"/>
@@ -1530,6 +1427,537 @@
             </w:tcMar>
             <w:vAlign w:val="top"/>
           </w:tcPr>
+          <w:p>
+            <w:pPr>
+              <w:ind/>
+            </w:pPr>
+            <w:r>
+              <w:rPr>
+                <w:rFonts w:ascii="SansSerif" w:hAnsi="SansSerif" w:eastAsia="SansSerif" w:cs="SansSerif"/>
+                <w:color w:val="000000"/>
+                <w:sz w:val="20"/>
+              </w:rPr>
+              <w:t xml:space="preserve">2018-12-04T21:31:</w:t>
+            </w:r>
+          </w:p>
+        </w:tc>
+        <w:tc>
+          <w:tcPr>
+     </w:tcPr>
+          <w:p>
+            <w:pPr>
+              <w:pStyle w:val="EMPTY_CELL_STYLE"/>
+            </w:pPr>
+          </w:p>
+        </w:tc>
+      </w:tr>
+      <w:tr>
+        <w:trPr>
+          <w:trHeight w:hRule="exact" w:val="40"/>
+        </w:trPr>
+        <w:tc>
+          <w:tcPr>
+     </w:tcPr>
+          <w:p>
+            <w:pPr>
+              <w:pStyle w:val="EMPTY_CELL_STYLE"/>
+            </w:pPr>
+          </w:p>
+        </w:tc>
+        <w:tc>
+          <w:tcPr>
+     </w:tcPr>
+          <w:p>
+            <w:pPr>
+              <w:pStyle w:val="EMPTY_CELL_STYLE"/>
+            </w:pPr>
+          </w:p>
+        </w:tc>
+        <w:tc>
+          <w:tcPr>
+     </w:tcPr>
+          <w:p>
+            <w:pPr>
+              <w:pStyle w:val="EMPTY_CELL_STYLE"/>
+            </w:pPr>
+          </w:p>
+        </w:tc>
+        <w:tc>
+          <w:tcPr>
+     </w:tcPr>
+          <w:p>
+            <w:pPr>
+              <w:pStyle w:val="EMPTY_CELL_STYLE"/>
+            </w:pPr>
+          </w:p>
+        </w:tc>
+        <w:tc>
+          <w:tcPr>
+     </w:tcPr>
+          <w:p>
+            <w:pPr>
+              <w:pStyle w:val="EMPTY_CELL_STYLE"/>
+            </w:pPr>
+          </w:p>
+        </w:tc>
+        <w:tc>
+          <w:tcPr>
+     </w:tcPr>
+          <w:p>
+            <w:pPr>
+              <w:pStyle w:val="EMPTY_CELL_STYLE"/>
+            </w:pPr>
+          </w:p>
+        </w:tc>
+        <w:tc>
+          <w:tcPr>
+     </w:tcPr>
+          <w:p>
+            <w:pPr>
+              <w:pStyle w:val="EMPTY_CELL_STYLE"/>
+            </w:pPr>
+          </w:p>
+        </w:tc>
+        <w:tc>
+          <w:tcPr>
+     </w:tcPr>
+          <w:p>
+            <w:pPr>
+              <w:pStyle w:val="EMPTY_CELL_STYLE"/>
+            </w:pPr>
+          </w:p>
+        </w:tc>
+        <w:tc>
+          <w:tcPr>
+     </w:tcPr>
+          <w:p>
+            <w:pPr>
+              <w:pStyle w:val="EMPTY_CELL_STYLE"/>
+            </w:pPr>
+          </w:p>
+        </w:tc>
+        <w:tc>
+          <w:tcPr>
+     </w:tcPr>
+          <w:p>
+            <w:pPr>
+              <w:pStyle w:val="EMPTY_CELL_STYLE"/>
+            </w:pPr>
+          </w:p>
+        </w:tc>
+        <w:tc>
+          <w:tcPr>
+     </w:tcPr>
+          <w:p>
+            <w:pPr>
+              <w:pStyle w:val="EMPTY_CELL_STYLE"/>
+            </w:pPr>
+          </w:p>
+        </w:tc>
+        <w:tc>
+          <w:tcPr>
+     </w:tcPr>
+          <w:p>
+            <w:pPr>
+              <w:pStyle w:val="EMPTY_CELL_STYLE"/>
+            </w:pPr>
+          </w:p>
+        </w:tc>
+        <w:tc>
+          <w:tcPr>
+     </w:tcPr>
+          <w:p>
+            <w:pPr>
+              <w:pStyle w:val="EMPTY_CELL_STYLE"/>
+            </w:pPr>
+          </w:p>
+        </w:tc>
+        <w:tc>
+          <w:tcPr>
+     </w:tcPr>
+          <w:p>
+            <w:pPr>
+              <w:pStyle w:val="EMPTY_CELL_STYLE"/>
+            </w:pPr>
+          </w:p>
+        </w:tc>
+        <w:tc>
+          <w:tcPr>
+     </w:tcPr>
+          <w:p>
+            <w:pPr>
+              <w:pStyle w:val="EMPTY_CELL_STYLE"/>
+            </w:pPr>
+          </w:p>
+        </w:tc>
+        <w:tc>
+          <w:tcPr>
+     </w:tcPr>
+          <w:p>
+            <w:pPr>
+              <w:pStyle w:val="EMPTY_CELL_STYLE"/>
+            </w:pPr>
+          </w:p>
+        </w:tc>
+        <w:tc>
+          <w:tcPr>
+     </w:tcPr>
+          <w:p>
+            <w:pPr>
+              <w:pStyle w:val="EMPTY_CELL_STYLE"/>
+            </w:pPr>
+          </w:p>
+        </w:tc>
+        <w:tc>
+          <w:tcPr>
+     </w:tcPr>
+          <w:p>
+            <w:pPr>
+              <w:pStyle w:val="EMPTY_CELL_STYLE"/>
+            </w:pPr>
+          </w:p>
+        </w:tc>
+        <w:tc>
+          <w:tcPr>
+     </w:tcPr>
+          <w:p>
+            <w:pPr>
+              <w:pStyle w:val="EMPTY_CELL_STYLE"/>
+            </w:pPr>
+          </w:p>
+        </w:tc>
+        <w:tc>
+          <w:tcPr>
+     </w:tcPr>
+          <w:p>
+            <w:pPr>
+              <w:pStyle w:val="EMPTY_CELL_STYLE"/>
+            </w:pPr>
+          </w:p>
+        </w:tc>
+        <w:tc>
+          <w:tcPr>
+     </w:tcPr>
+          <w:p>
+            <w:pPr>
+              <w:pStyle w:val="EMPTY_CELL_STYLE"/>
+            </w:pPr>
+          </w:p>
+        </w:tc>
+        <w:tc>
+          <w:tcPr>
+     </w:tcPr>
+          <w:p>
+            <w:pPr>
+              <w:pStyle w:val="EMPTY_CELL_STYLE"/>
+            </w:pPr>
+          </w:p>
+        </w:tc>
+        <w:tc>
+          <w:tcPr>
+     </w:tcPr>
+          <w:p>
+            <w:pPr>
+              <w:pStyle w:val="EMPTY_CELL_STYLE"/>
+            </w:pPr>
+          </w:p>
+        </w:tc>
+        <w:tc>
+          <w:tcPr>
+     </w:tcPr>
+          <w:p>
+            <w:pPr>
+              <w:pStyle w:val="EMPTY_CELL_STYLE"/>
+            </w:pPr>
+          </w:p>
+        </w:tc>
+        <w:tc>
+          <w:tcPr>
+     </w:tcPr>
+          <w:p>
+            <w:pPr>
+              <w:pStyle w:val="EMPTY_CELL_STYLE"/>
+            </w:pPr>
+          </w:p>
+        </w:tc>
+        <w:tc>
+          <w:tcPr>
+     </w:tcPr>
+          <w:p>
+            <w:pPr>
+              <w:pStyle w:val="EMPTY_CELL_STYLE"/>
+            </w:pPr>
+          </w:p>
+        </w:tc>
+        <w:tc>
+          <w:tcPr>
+     </w:tcPr>
+          <w:p>
+            <w:pPr>
+              <w:pStyle w:val="EMPTY_CELL_STYLE"/>
+            </w:pPr>
+          </w:p>
+        </w:tc>
+        <w:tc>
+          <w:tcPr>
+     </w:tcPr>
+          <w:p>
+            <w:pPr>
+              <w:pStyle w:val="EMPTY_CELL_STYLE"/>
+            </w:pPr>
+          </w:p>
+        </w:tc>
+        <w:tc>
+          <w:tcPr>
+     </w:tcPr>
+          <w:p>
+            <w:pPr>
+              <w:pStyle w:val="EMPTY_CELL_STYLE"/>
+            </w:pPr>
+          </w:p>
+        </w:tc>
+        <w:tc>
+          <w:tcPr>
+     </w:tcPr>
+          <w:p>
+            <w:pPr>
+              <w:pStyle w:val="EMPTY_CELL_STYLE"/>
+            </w:pPr>
+          </w:p>
+        </w:tc>
+        <w:tc>
+          <w:tcPr>
+     </w:tcPr>
+          <w:p>
+            <w:pPr>
+              <w:pStyle w:val="EMPTY_CELL_STYLE"/>
+            </w:pPr>
+          </w:p>
+        </w:tc>
+      </w:tr>
+      <w:tr>
+        <w:trPr>
+          <w:trHeight w:hRule="exact" w:val="400"/>
+        </w:trPr>
+        <w:tc>
+          <w:tcPr>
+     </w:tcPr>
+          <w:p>
+            <w:pPr>
+              <w:pStyle w:val="EMPTY_CELL_STYLE"/>
+            </w:pPr>
+          </w:p>
+        </w:tc>
+        <w:tc>
+          <w:tcPr>
+     </w:tcPr>
+          <w:p>
+            <w:pPr>
+              <w:pStyle w:val="EMPTY_CELL_STYLE"/>
+            </w:pPr>
+          </w:p>
+        </w:tc>
+        <w:tc>
+          <w:tcPr>
+     </w:tcPr>
+          <w:p>
+            <w:pPr>
+              <w:pStyle w:val="EMPTY_CELL_STYLE"/>
+            </w:pPr>
+          </w:p>
+        </w:tc>
+        <w:tc>
+          <w:tcPr>
+     </w:tcPr>
+          <w:p>
+            <w:pPr>
+              <w:pStyle w:val="EMPTY_CELL_STYLE"/>
+            </w:pPr>
+          </w:p>
+        </w:tc>
+        <w:tc>
+          <w:tcPr>
+     </w:tcPr>
+          <w:p>
+            <w:pPr>
+              <w:pStyle w:val="EMPTY_CELL_STYLE"/>
+            </w:pPr>
+          </w:p>
+        </w:tc>
+        <w:tc>
+          <w:tcPr>
+     </w:tcPr>
+          <w:p>
+            <w:pPr>
+              <w:pStyle w:val="EMPTY_CELL_STYLE"/>
+            </w:pPr>
+          </w:p>
+        </w:tc>
+        <w:tc>
+          <w:tcPr>
+     </w:tcPr>
+          <w:p>
+            <w:pPr>
+              <w:pStyle w:val="EMPTY_CELL_STYLE"/>
+            </w:pPr>
+          </w:p>
+        </w:tc>
+        <w:tc>
+          <w:tcPr>
+     </w:tcPr>
+          <w:p>
+            <w:pPr>
+              <w:pStyle w:val="EMPTY_CELL_STYLE"/>
+            </w:pPr>
+          </w:p>
+        </w:tc>
+        <w:tc>
+          <w:tcPr>
+     </w:tcPr>
+          <w:p>
+            <w:pPr>
+              <w:pStyle w:val="EMPTY_CELL_STYLE"/>
+            </w:pPr>
+          </w:p>
+        </w:tc>
+        <w:tc>
+          <w:tcPr>
+     </w:tcPr>
+          <w:p>
+            <w:pPr>
+              <w:pStyle w:val="EMPTY_CELL_STYLE"/>
+            </w:pPr>
+          </w:p>
+        </w:tc>
+        <w:tc>
+          <w:tcPr>
+     </w:tcPr>
+          <w:p>
+            <w:pPr>
+              <w:pStyle w:val="EMPTY_CELL_STYLE"/>
+            </w:pPr>
+          </w:p>
+        </w:tc>
+        <w:tc>
+          <w:tcPr>
+     </w:tcPr>
+          <w:p>
+            <w:pPr>
+              <w:pStyle w:val="EMPTY_CELL_STYLE"/>
+            </w:pPr>
+          </w:p>
+        </w:tc>
+        <w:tc>
+          <w:tcPr>
+     </w:tcPr>
+          <w:p>
+            <w:pPr>
+              <w:pStyle w:val="EMPTY_CELL_STYLE"/>
+            </w:pPr>
+          </w:p>
+        </w:tc>
+        <w:tc>
+          <w:tcPr>
+     </w:tcPr>
+          <w:p>
+            <w:pPr>
+              <w:pStyle w:val="EMPTY_CELL_STYLE"/>
+            </w:pPr>
+          </w:p>
+        </w:tc>
+        <w:tc>
+          <w:tcPr>
+     </w:tcPr>
+          <w:p>
+            <w:pPr>
+              <w:pStyle w:val="EMPTY_CELL_STYLE"/>
+            </w:pPr>
+          </w:p>
+        </w:tc>
+        <w:tc>
+          <w:tcPr>
+     </w:tcPr>
+          <w:p>
+            <w:pPr>
+              <w:pStyle w:val="EMPTY_CELL_STYLE"/>
+            </w:pPr>
+          </w:p>
+        </w:tc>
+        <w:tc>
+          <w:tcPr>
+     </w:tcPr>
+          <w:p>
+            <w:pPr>
+              <w:pStyle w:val="EMPTY_CELL_STYLE"/>
+            </w:pPr>
+          </w:p>
+        </w:tc>
+        <w:tc>
+          <w:tcPr>
+     </w:tcPr>
+          <w:p>
+            <w:pPr>
+              <w:pStyle w:val="EMPTY_CELL_STYLE"/>
+            </w:pPr>
+          </w:p>
+        </w:tc>
+        <w:tc>
+          <w:tcPr>
+     </w:tcPr>
+          <w:p>
+            <w:pPr>
+              <w:pStyle w:val="EMPTY_CELL_STYLE"/>
+            </w:pPr>
+          </w:p>
+        </w:tc>
+        <w:tc>
+          <w:tcPr>
+     </w:tcPr>
+          <w:p>
+            <w:pPr>
+              <w:pStyle w:val="EMPTY_CELL_STYLE"/>
+            </w:pPr>
+          </w:p>
+        </w:tc>
+        <w:tc>
+          <w:tcPr>
+     </w:tcPr>
+          <w:p>
+            <w:pPr>
+              <w:pStyle w:val="EMPTY_CELL_STYLE"/>
+            </w:pPr>
+          </w:p>
+        </w:tc>
+        <w:tc>
+          <w:tcPr>
+     </w:tcPr>
+          <w:p>
+            <w:pPr>
+              <w:pStyle w:val="EMPTY_CELL_STYLE"/>
+            </w:pPr>
+          </w:p>
+        </w:tc>
+        <w:tc>
+          <w:tcPr>
+     </w:tcPr>
+          <w:p>
+            <w:pPr>
+              <w:pStyle w:val="EMPTY_CELL_STYLE"/>
+            </w:pPr>
+          </w:p>
+        </w:tc>
+        <w:tc>
+          <w:tcPr>
+     </w:tcPr>
+          <w:p>
+            <w:pPr>
+              <w:pStyle w:val="EMPTY_CELL_STYLE"/>
+            </w:pPr>
+          </w:p>
+        </w:tc>
+        <w:tc>
+          <w:tcPr>
+     </w:tcPr>
           <w:p>
             <w:pPr>
               <w:pStyle w:val="EMPTY_CELL_STYLE"/>
@@ -1557,520 +1985,17 @@
                 <w:color w:val="000000"/>
                 <w:sz w:val="20"/>
               </w:rPr>
-              <w:t xml:space="preserve">19:50</w:t>
-            </w:r>
-          </w:p>
-        </w:tc>
-        <w:tc>
-          <w:tcPr>
-     </w:tcPr>
-          <w:p>
-            <w:pPr>
-              <w:pStyle w:val="EMPTY_CELL_STYLE"/>
-            </w:pPr>
-          </w:p>
-        </w:tc>
-        <w:tc>
-          <w:tcPr>
-     </w:tcPr>
-          <w:p>
-            <w:pPr>
-              <w:pStyle w:val="EMPTY_CELL_STYLE"/>
-            </w:pPr>
-          </w:p>
-        </w:tc>
-      </w:tr>
-      <w:tr>
-        <w:trPr>
-          <w:trHeight w:hRule="exact" w:val="40"/>
-        </w:trPr>
-        <w:tc>
-          <w:tcPr>
-     </w:tcPr>
-          <w:p>
-            <w:pPr>
-              <w:pStyle w:val="EMPTY_CELL_STYLE"/>
-            </w:pPr>
-          </w:p>
-        </w:tc>
-        <w:tc>
-          <w:tcPr>
-     </w:tcPr>
-          <w:p>
-            <w:pPr>
-              <w:pStyle w:val="EMPTY_CELL_STYLE"/>
-            </w:pPr>
-          </w:p>
-        </w:tc>
-        <w:tc>
-          <w:tcPr>
-     </w:tcPr>
-          <w:p>
-            <w:pPr>
-              <w:pStyle w:val="EMPTY_CELL_STYLE"/>
-            </w:pPr>
-          </w:p>
-        </w:tc>
-        <w:tc>
-          <w:tcPr>
-     </w:tcPr>
-          <w:p>
-            <w:pPr>
-              <w:pStyle w:val="EMPTY_CELL_STYLE"/>
-            </w:pPr>
-          </w:p>
-        </w:tc>
-        <w:tc>
-          <w:tcPr>
-     </w:tcPr>
-          <w:p>
-            <w:pPr>
-              <w:pStyle w:val="EMPTY_CELL_STYLE"/>
-            </w:pPr>
-          </w:p>
-        </w:tc>
-        <w:tc>
-          <w:tcPr>
-     </w:tcPr>
-          <w:p>
-            <w:pPr>
-              <w:pStyle w:val="EMPTY_CELL_STYLE"/>
-            </w:pPr>
-          </w:p>
-        </w:tc>
-        <w:tc>
-          <w:tcPr>
-     </w:tcPr>
-          <w:p>
-            <w:pPr>
-              <w:pStyle w:val="EMPTY_CELL_STYLE"/>
-            </w:pPr>
-          </w:p>
-        </w:tc>
-        <w:tc>
-          <w:tcPr>
-     </w:tcPr>
-          <w:p>
-            <w:pPr>
-              <w:pStyle w:val="EMPTY_CELL_STYLE"/>
-            </w:pPr>
-          </w:p>
-        </w:tc>
-        <w:tc>
-          <w:tcPr>
-     </w:tcPr>
-          <w:p>
-            <w:pPr>
-              <w:pStyle w:val="EMPTY_CELL_STYLE"/>
-            </w:pPr>
-          </w:p>
-        </w:tc>
-        <w:tc>
-          <w:tcPr>
-     </w:tcPr>
-          <w:p>
-            <w:pPr>
-              <w:pStyle w:val="EMPTY_CELL_STYLE"/>
-            </w:pPr>
-          </w:p>
-        </w:tc>
-        <w:tc>
-          <w:tcPr>
-     </w:tcPr>
-          <w:p>
-            <w:pPr>
-              <w:pStyle w:val="EMPTY_CELL_STYLE"/>
-            </w:pPr>
-          </w:p>
-        </w:tc>
-        <w:tc>
-          <w:tcPr>
-     </w:tcPr>
-          <w:p>
-            <w:pPr>
-              <w:pStyle w:val="EMPTY_CELL_STYLE"/>
-            </w:pPr>
-          </w:p>
-        </w:tc>
-        <w:tc>
-          <w:tcPr>
-     </w:tcPr>
-          <w:p>
-            <w:pPr>
-              <w:pStyle w:val="EMPTY_CELL_STYLE"/>
-            </w:pPr>
-          </w:p>
-        </w:tc>
-        <w:tc>
-          <w:tcPr>
-     </w:tcPr>
-          <w:p>
-            <w:pPr>
-              <w:pStyle w:val="EMPTY_CELL_STYLE"/>
-            </w:pPr>
-          </w:p>
-        </w:tc>
-        <w:tc>
-          <w:tcPr>
-     </w:tcPr>
-          <w:p>
-            <w:pPr>
-              <w:pStyle w:val="EMPTY_CELL_STYLE"/>
-            </w:pPr>
-          </w:p>
-        </w:tc>
-        <w:tc>
-          <w:tcPr>
-     </w:tcPr>
-          <w:p>
-            <w:pPr>
-              <w:pStyle w:val="EMPTY_CELL_STYLE"/>
-            </w:pPr>
-          </w:p>
-        </w:tc>
-        <w:tc>
-          <w:tcPr>
-     </w:tcPr>
-          <w:p>
-            <w:pPr>
-              <w:pStyle w:val="EMPTY_CELL_STYLE"/>
-            </w:pPr>
-          </w:p>
-        </w:tc>
-        <w:tc>
-          <w:tcPr>
-     </w:tcPr>
-          <w:p>
-            <w:pPr>
-              <w:pStyle w:val="EMPTY_CELL_STYLE"/>
-            </w:pPr>
-          </w:p>
-        </w:tc>
-        <w:tc>
-          <w:tcPr>
-     </w:tcPr>
-          <w:p>
-            <w:pPr>
-              <w:pStyle w:val="EMPTY_CELL_STYLE"/>
-            </w:pPr>
-          </w:p>
-        </w:tc>
-        <w:tc>
-          <w:tcPr>
-     </w:tcPr>
-          <w:p>
-            <w:pPr>
-              <w:pStyle w:val="EMPTY_CELL_STYLE"/>
-            </w:pPr>
-          </w:p>
-        </w:tc>
-        <w:tc>
-          <w:tcPr>
-     </w:tcPr>
-          <w:p>
-            <w:pPr>
-              <w:pStyle w:val="EMPTY_CELL_STYLE"/>
-            </w:pPr>
-          </w:p>
-        </w:tc>
-        <w:tc>
-          <w:tcPr>
-     </w:tcPr>
-          <w:p>
-            <w:pPr>
-              <w:pStyle w:val="EMPTY_CELL_STYLE"/>
-            </w:pPr>
-          </w:p>
-        </w:tc>
-        <w:tc>
-          <w:tcPr>
-     </w:tcPr>
-          <w:p>
-            <w:pPr>
-              <w:pStyle w:val="EMPTY_CELL_STYLE"/>
-            </w:pPr>
-          </w:p>
-        </w:tc>
-        <w:tc>
-          <w:tcPr>
-     </w:tcPr>
-          <w:p>
-            <w:pPr>
-              <w:pStyle w:val="EMPTY_CELL_STYLE"/>
-            </w:pPr>
-          </w:p>
-        </w:tc>
-        <w:tc>
-          <w:tcPr>
-     </w:tcPr>
-          <w:p>
-            <w:pPr>
-              <w:pStyle w:val="EMPTY_CELL_STYLE"/>
-            </w:pPr>
-          </w:p>
-        </w:tc>
-        <w:tc>
-          <w:tcPr>
-     </w:tcPr>
-          <w:p>
-            <w:pPr>
-              <w:pStyle w:val="EMPTY_CELL_STYLE"/>
-            </w:pPr>
-          </w:p>
-        </w:tc>
-        <w:tc>
-          <w:tcPr>
-     </w:tcPr>
-          <w:p>
-            <w:pPr>
-              <w:pStyle w:val="EMPTY_CELL_STYLE"/>
-            </w:pPr>
-          </w:p>
-        </w:tc>
-        <w:tc>
-          <w:tcPr>
-     </w:tcPr>
-          <w:p>
-            <w:pPr>
-              <w:pStyle w:val="EMPTY_CELL_STYLE"/>
-            </w:pPr>
-          </w:p>
-        </w:tc>
-      </w:tr>
-      <w:tr>
-        <w:trPr>
-          <w:trHeight w:hRule="exact" w:val="400"/>
-        </w:trPr>
-        <w:tc>
-          <w:tcPr>
-     </w:tcPr>
-          <w:p>
-            <w:pPr>
-              <w:pStyle w:val="EMPTY_CELL_STYLE"/>
-            </w:pPr>
-          </w:p>
-        </w:tc>
-        <w:tc>
-          <w:tcPr>
-     </w:tcPr>
-          <w:p>
-            <w:pPr>
-              <w:pStyle w:val="EMPTY_CELL_STYLE"/>
-            </w:pPr>
-          </w:p>
-        </w:tc>
-        <w:tc>
-          <w:tcPr>
-     </w:tcPr>
-          <w:p>
-            <w:pPr>
-              <w:pStyle w:val="EMPTY_CELL_STYLE"/>
-            </w:pPr>
-          </w:p>
-        </w:tc>
-        <w:tc>
-          <w:tcPr>
-     </w:tcPr>
-          <w:p>
-            <w:pPr>
-              <w:pStyle w:val="EMPTY_CELL_STYLE"/>
-            </w:pPr>
-          </w:p>
-        </w:tc>
-        <w:tc>
-          <w:tcPr>
-     </w:tcPr>
-          <w:p>
-            <w:pPr>
-              <w:pStyle w:val="EMPTY_CELL_STYLE"/>
-            </w:pPr>
-          </w:p>
-        </w:tc>
-        <w:tc>
-          <w:tcPr>
-     </w:tcPr>
-          <w:p>
-            <w:pPr>
-              <w:pStyle w:val="EMPTY_CELL_STYLE"/>
-            </w:pPr>
-          </w:p>
-        </w:tc>
-        <w:tc>
-          <w:tcPr>
-     </w:tcPr>
-          <w:p>
-            <w:pPr>
-              <w:pStyle w:val="EMPTY_CELL_STYLE"/>
-            </w:pPr>
-          </w:p>
-        </w:tc>
-        <w:tc>
-          <w:tcPr>
-     </w:tcPr>
-          <w:p>
-            <w:pPr>
-              <w:pStyle w:val="EMPTY_CELL_STYLE"/>
-            </w:pPr>
-          </w:p>
-        </w:tc>
-        <w:tc>
-          <w:tcPr>
-     </w:tcPr>
-          <w:p>
-            <w:pPr>
-              <w:pStyle w:val="EMPTY_CELL_STYLE"/>
-            </w:pPr>
-          </w:p>
-        </w:tc>
-        <w:tc>
-          <w:tcPr>
-     </w:tcPr>
-          <w:p>
-            <w:pPr>
-              <w:pStyle w:val="EMPTY_CELL_STYLE"/>
-            </w:pPr>
-          </w:p>
-        </w:tc>
-        <w:tc>
-          <w:tcPr>
-     </w:tcPr>
-          <w:p>
-            <w:pPr>
-              <w:pStyle w:val="EMPTY_CELL_STYLE"/>
-            </w:pPr>
-          </w:p>
-        </w:tc>
-        <w:tc>
-          <w:tcPr>
-     </w:tcPr>
-          <w:p>
-            <w:pPr>
-              <w:pStyle w:val="EMPTY_CELL_STYLE"/>
-            </w:pPr>
-          </w:p>
-        </w:tc>
-        <w:tc>
-          <w:tcPr>
-     </w:tcPr>
-          <w:p>
-            <w:pPr>
-              <w:pStyle w:val="EMPTY_CELL_STYLE"/>
-            </w:pPr>
-          </w:p>
-        </w:tc>
-        <w:tc>
-          <w:tcPr>
-     </w:tcPr>
-          <w:p>
-            <w:pPr>
-              <w:pStyle w:val="EMPTY_CELL_STYLE"/>
-            </w:pPr>
-          </w:p>
-        </w:tc>
-        <w:tc>
-          <w:tcPr>
-     </w:tcPr>
-          <w:p>
-            <w:pPr>
-              <w:pStyle w:val="EMPTY_CELL_STYLE"/>
-            </w:pPr>
-          </w:p>
-        </w:tc>
-        <w:tc>
-          <w:tcPr>
-     </w:tcPr>
-          <w:p>
-            <w:pPr>
-              <w:pStyle w:val="EMPTY_CELL_STYLE"/>
-            </w:pPr>
-          </w:p>
-        </w:tc>
-        <w:tc>
-          <w:tcPr>
-     </w:tcPr>
-          <w:p>
-            <w:pPr>
-              <w:pStyle w:val="EMPTY_CELL_STYLE"/>
-            </w:pPr>
-          </w:p>
-        </w:tc>
-        <w:tc>
-          <w:tcPr>
-     </w:tcPr>
-          <w:p>
-            <w:pPr>
-              <w:pStyle w:val="EMPTY_CELL_STYLE"/>
-            </w:pPr>
-          </w:p>
-        </w:tc>
-        <w:tc>
-          <w:tcPr>
-     </w:tcPr>
-          <w:p>
-            <w:pPr>
-              <w:pStyle w:val="EMPTY_CELL_STYLE"/>
-            </w:pPr>
-          </w:p>
-        </w:tc>
-        <w:tc>
-          <w:tcPr>
-     </w:tcPr>
-          <w:p>
-            <w:pPr>
-              <w:pStyle w:val="EMPTY_CELL_STYLE"/>
-            </w:pPr>
-          </w:p>
-        </w:tc>
-        <w:tc>
-          <w:tcPr>
-     </w:tcPr>
-          <w:p>
-            <w:pPr>
-              <w:pStyle w:val="EMPTY_CELL_STYLE"/>
-            </w:pPr>
-          </w:p>
-        </w:tc>
-        <w:tc>
-          <w:tcPr>
-     </w:tcPr>
-          <w:p>
-            <w:pPr>
-              <w:pStyle w:val="EMPTY_CELL_STYLE"/>
-            </w:pPr>
-          </w:p>
-        </w:tc>
-        <w:tc>
-          <w:tcPr>
-     </w:tcPr>
-          <w:p>
-            <w:pPr>
-              <w:pStyle w:val="EMPTY_CELL_STYLE"/>
-            </w:pPr>
-          </w:p>
-        </w:tc>
-        <w:tc>
-          <w:tcPr>
-            <w:gridSpan w:val="4"/>
-            <w:tcMar>
-              <w:top w:w="0" w:type="dxa"/>
-              <w:left w:w="0" w:type="dxa"/>
-              <w:bottom w:w="0" w:type="dxa"/>
-              <w:right w:w="0" w:type="dxa"/>
-            </w:tcMar>
-            <w:vAlign w:val="top"/>
-          </w:tcPr>
-          <w:p>
-            <w:pPr>
-              <w:ind/>
-            </w:pPr>
-            <w:r>
-              <w:rPr>
-                <w:rFonts w:ascii="SansSerif" w:hAnsi="SansSerif" w:eastAsia="SansSerif" w:cs="SansSerif"/>
-                <w:color w:val="000000"/>
-                <w:sz w:val="20"/>
-              </w:rPr>
               <w:t xml:space="preserve">Asunto. Cotización</w:t>
             </w:r>
+          </w:p>
+        </w:tc>
+        <w:tc>
+          <w:tcPr>
+     </w:tcPr>
+          <w:p>
+            <w:pPr>
+              <w:pStyle w:val="EMPTY_CELL_STYLE"/>
+            </w:pPr>
           </w:p>
         </w:tc>
         <w:tc>
@@ -2087,6 +2012,33 @@
         <w:trPr>
           <w:trHeight w:hRule="exact" w:val="640"/>
         </w:trPr>
+        <w:tc>
+          <w:tcPr>
+     </w:tcPr>
+          <w:p>
+            <w:pPr>
+              <w:pStyle w:val="EMPTY_CELL_STYLE"/>
+            </w:pPr>
+          </w:p>
+        </w:tc>
+        <w:tc>
+          <w:tcPr>
+     </w:tcPr>
+          <w:p>
+            <w:pPr>
+              <w:pStyle w:val="EMPTY_CELL_STYLE"/>
+            </w:pPr>
+          </w:p>
+        </w:tc>
+        <w:tc>
+          <w:tcPr>
+     </w:tcPr>
+          <w:p>
+            <w:pPr>
+              <w:pStyle w:val="EMPTY_CELL_STYLE"/>
+            </w:pPr>
+          </w:p>
+        </w:tc>
         <w:tc>
           <w:tcPr>
      </w:tcPr>
@@ -2568,6 +2520,33 @@
             </w:pPr>
           </w:p>
         </w:tc>
+        <w:tc>
+          <w:tcPr>
+     </w:tcPr>
+          <w:p>
+            <w:pPr>
+              <w:pStyle w:val="EMPTY_CELL_STYLE"/>
+            </w:pPr>
+          </w:p>
+        </w:tc>
+        <w:tc>
+          <w:tcPr>
+     </w:tcPr>
+          <w:p>
+            <w:pPr>
+              <w:pStyle w:val="EMPTY_CELL_STYLE"/>
+            </w:pPr>
+          </w:p>
+        </w:tc>
+        <w:tc>
+          <w:tcPr>
+     </w:tcPr>
+          <w:p>
+            <w:pPr>
+              <w:pStyle w:val="EMPTY_CELL_STYLE"/>
+            </w:pPr>
+          </w:p>
+        </w:tc>
       </w:tr>
       <w:tr>
         <w:trPr>
@@ -2789,11 +2768,65 @@
             </w:pPr>
           </w:p>
         </w:tc>
+        <w:tc>
+          <w:tcPr>
+     </w:tcPr>
+          <w:p>
+            <w:pPr>
+              <w:pStyle w:val="EMPTY_CELL_STYLE"/>
+            </w:pPr>
+          </w:p>
+        </w:tc>
+        <w:tc>
+          <w:tcPr>
+     </w:tcPr>
+          <w:p>
+            <w:pPr>
+              <w:pStyle w:val="EMPTY_CELL_STYLE"/>
+            </w:pPr>
+          </w:p>
+        </w:tc>
+        <w:tc>
+          <w:tcPr>
+     </w:tcPr>
+          <w:p>
+            <w:pPr>
+              <w:pStyle w:val="EMPTY_CELL_STYLE"/>
+            </w:pPr>
+          </w:p>
+        </w:tc>
       </w:tr>
       <w:tr>
         <w:trPr>
           <w:trHeight w:hRule="exact" w:val="280"/>
         </w:trPr>
+        <w:tc>
+          <w:tcPr>
+     </w:tcPr>
+          <w:p>
+            <w:pPr>
+              <w:pStyle w:val="EMPTY_CELL_STYLE"/>
+            </w:pPr>
+          </w:p>
+        </w:tc>
+        <w:tc>
+          <w:tcPr>
+     </w:tcPr>
+          <w:p>
+            <w:pPr>
+              <w:pStyle w:val="EMPTY_CELL_STYLE"/>
+            </w:pPr>
+          </w:p>
+        </w:tc>
+        <w:tc>
+          <w:tcPr>
+     </w:tcPr>
+          <w:p>
+            <w:pPr>
+              <w:pStyle w:val="EMPTY_CELL_STYLE"/>
+            </w:pPr>
+          </w:p>
+        </w:tc>
         <w:tc>
           <w:tcPr>
      </w:tcPr>
@@ -3284,6 +3317,33 @@
             </w:pPr>
           </w:p>
         </w:tc>
+        <w:tc>
+          <w:tcPr>
+     </w:tcPr>
+          <w:p>
+            <w:pPr>
+              <w:pStyle w:val="EMPTY_CELL_STYLE"/>
+            </w:pPr>
+          </w:p>
+        </w:tc>
+        <w:tc>
+          <w:tcPr>
+     </w:tcPr>
+          <w:p>
+            <w:pPr>
+              <w:pStyle w:val="EMPTY_CELL_STYLE"/>
+            </w:pPr>
+          </w:p>
+        </w:tc>
+        <w:tc>
+          <w:tcPr>
+     </w:tcPr>
+          <w:p>
+            <w:pPr>
+              <w:pStyle w:val="EMPTY_CELL_STYLE"/>
+            </w:pPr>
+          </w:p>
+        </w:tc>
       </w:tr>
       <w:tr>
         <w:trPr>
@@ -3514,6 +3574,33 @@
             </w:pPr>
           </w:p>
         </w:tc>
+        <w:tc>
+          <w:tcPr>
+     </w:tcPr>
+          <w:p>
+            <w:pPr>
+              <w:pStyle w:val="EMPTY_CELL_STYLE"/>
+            </w:pPr>
+          </w:p>
+        </w:tc>
+        <w:tc>
+          <w:tcPr>
+     </w:tcPr>
+          <w:p>
+            <w:pPr>
+              <w:pStyle w:val="EMPTY_CELL_STYLE"/>
+            </w:pPr>
+          </w:p>
+        </w:tc>
+        <w:tc>
+          <w:tcPr>
+     </w:tcPr>
+          <w:p>
+            <w:pPr>
+              <w:pStyle w:val="EMPTY_CELL_STYLE"/>
+            </w:pPr>
+          </w:p>
+        </w:tc>
       </w:tr>
       <w:tr>
         <w:trPr>
@@ -3771,6 +3858,33 @@
             </w:pPr>
           </w:p>
         </w:tc>
+        <w:tc>
+          <w:tcPr>
+     </w:tcPr>
+          <w:p>
+            <w:pPr>
+              <w:pStyle w:val="EMPTY_CELL_STYLE"/>
+            </w:pPr>
+          </w:p>
+        </w:tc>
+        <w:tc>
+          <w:tcPr>
+     </w:tcPr>
+          <w:p>
+            <w:pPr>
+              <w:pStyle w:val="EMPTY_CELL_STYLE"/>
+            </w:pPr>
+          </w:p>
+        </w:tc>
+        <w:tc>
+          <w:tcPr>
+     </w:tcPr>
+          <w:p>
+            <w:pPr>
+              <w:pStyle w:val="EMPTY_CELL_STYLE"/>
+            </w:pPr>
+          </w:p>
+        </w:tc>
       </w:tr>
       <w:tr>
         <w:trPr>
@@ -3823,7 +3937,7 @@
         </w:tc>
         <w:tc>
           <w:tcPr>
-            <w:gridSpan w:val="21"/>
+            <w:gridSpan w:val="23"/>
             <w:tcMar>
               <w:top w:w="0" w:type="dxa"/>
               <w:left w:w="0" w:type="dxa"/>
@@ -3864,6 +3978,15 @@
             </w:pPr>
           </w:p>
         </w:tc>
+        <w:tc>
+          <w:tcPr>
+     </w:tcPr>
+          <w:p>
+            <w:pPr>
+              <w:pStyle w:val="EMPTY_CELL_STYLE"/>
+            </w:pPr>
+          </w:p>
+        </w:tc>
       </w:tr>
       <w:tr>
         <w:trPr>
@@ -4121,6 +4244,33 @@
             </w:pPr>
           </w:p>
         </w:tc>
+        <w:tc>
+          <w:tcPr>
+     </w:tcPr>
+          <w:p>
+            <w:pPr>
+              <w:pStyle w:val="EMPTY_CELL_STYLE"/>
+            </w:pPr>
+          </w:p>
+        </w:tc>
+        <w:tc>
+          <w:tcPr>
+     </w:tcPr>
+          <w:p>
+            <w:pPr>
+              <w:pStyle w:val="EMPTY_CELL_STYLE"/>
+            </w:pPr>
+          </w:p>
+        </w:tc>
+        <w:tc>
+          <w:tcPr>
+     </w:tcPr>
+          <w:p>
+            <w:pPr>
+              <w:pStyle w:val="EMPTY_CELL_STYLE"/>
+            </w:pPr>
+          </w:p>
+        </w:tc>
       </w:tr>
       <w:tr>
         <w:trPr>
@@ -4290,7 +4440,7 @@
         </w:tc>
         <w:tc>
           <w:tcPr>
-            <w:gridSpan w:val="5"/>
+            <w:gridSpan w:val="7"/>
             <w:vMerge w:val="restart"/>
             <w:tcMar>
               <w:top w:w="0" w:type="dxa"/>
@@ -4310,8 +4460,17 @@
                 <w:color w:val="000000"/>
                 <w:sz w:val="20"/>
               </w:rPr>
-              <w:t xml:space="preserve">Prueba 3</w:t>
+              <w:t xml:space="preserve">miCotizacion.</w:t>
             </w:r>
+          </w:p>
+        </w:tc>
+        <w:tc>
+          <w:tcPr>
+     </w:tcPr>
+          <w:p>
+            <w:pPr>
+              <w:pStyle w:val="EMPTY_CELL_STYLE"/>
+            </w:pPr>
           </w:p>
         </w:tc>
         <w:tc>
@@ -4420,16 +4579,8 @@
         </w:tc>
         <w:tc>
           <w:tcPr>
-     </w:tcPr>
-          <w:p>
-            <w:pPr>
-              <w:pStyle w:val="EMPTY_CELL_STYLE"/>
-            </w:pPr>
-          </w:p>
-        </w:tc>
-        <w:tc>
-          <w:tcPr>
-            <w:gridSpan w:val="9"/>
+            <w:gridSpan w:val="10"/>
+            <w:vMerge w:val="restart"/>
             <w:tcMar>
               <w:top w:w="0" w:type="dxa"/>
               <w:left w:w="0" w:type="dxa"/>
@@ -4448,7 +4599,7 @@
                 <w:color w:val="000000"/>
                 <w:sz w:val="20"/>
               </w:rPr>
-              <w:t xml:space="preserve">Prueba 2</w:t>
+              <w:t xml:space="preserve">miCotizacion.getFecha().toString()</w:t>
             </w:r>
           </w:p>
         </w:tc>
@@ -4472,7 +4623,7 @@
         </w:tc>
         <w:tc>
           <w:tcPr>
-            <w:gridSpan w:val="5"/>
+            <w:gridSpan w:val="7"/>
             <w:vMerge w:val="continue"/>
             <w:tcMar>
               <w:top w:w="0" w:type="dxa"/>
@@ -4533,6 +4684,15 @@
             </w:pPr>
           </w:p>
         </w:tc>
+        <w:tc>
+          <w:tcPr>
+     </w:tcPr>
+          <w:p>
+            <w:pPr>
+              <w:pStyle w:val="EMPTY_CELL_STYLE"/>
+            </w:pPr>
+          </w:p>
+        </w:tc>
       </w:tr>
       <w:tr>
         <w:trPr>
@@ -4594,115 +4754,43 @@
         </w:tc>
         <w:tc>
           <w:tcPr>
-     </w:tcPr>
-          <w:p>
-            <w:pPr>
-              <w:pStyle w:val="EMPTY_CELL_STYLE"/>
-            </w:pPr>
-          </w:p>
-        </w:tc>
-        <w:tc>
-          <w:tcPr>
-     </w:tcPr>
-          <w:p>
-            <w:pPr>
-              <w:pStyle w:val="EMPTY_CELL_STYLE"/>
-            </w:pPr>
-          </w:p>
-        </w:tc>
-        <w:tc>
-          <w:tcPr>
-     </w:tcPr>
-          <w:p>
-            <w:pPr>
-              <w:pStyle w:val="EMPTY_CELL_STYLE"/>
-            </w:pPr>
-          </w:p>
-        </w:tc>
-        <w:tc>
-          <w:tcPr>
-     </w:tcPr>
-          <w:p>
-            <w:pPr>
-              <w:pStyle w:val="EMPTY_CELL_STYLE"/>
-            </w:pPr>
-          </w:p>
-        </w:tc>
-        <w:tc>
-          <w:tcPr>
-     </w:tcPr>
-          <w:p>
-            <w:pPr>
-              <w:pStyle w:val="EMPTY_CELL_STYLE"/>
-            </w:pPr>
-          </w:p>
-        </w:tc>
-        <w:tc>
-          <w:tcPr>
-     </w:tcPr>
-          <w:p>
-            <w:pPr>
-              <w:pStyle w:val="EMPTY_CELL_STYLE"/>
-            </w:pPr>
-          </w:p>
-        </w:tc>
-        <w:tc>
-          <w:tcPr>
-     </w:tcPr>
-          <w:p>
-            <w:pPr>
-              <w:pStyle w:val="EMPTY_CELL_STYLE"/>
-            </w:pPr>
-          </w:p>
-        </w:tc>
-        <w:tc>
-          <w:tcPr>
-     </w:tcPr>
-          <w:p>
-            <w:pPr>
-              <w:pStyle w:val="EMPTY_CELL_STYLE"/>
-            </w:pPr>
-          </w:p>
-        </w:tc>
-        <w:tc>
-          <w:tcPr>
-     </w:tcPr>
-          <w:p>
-            <w:pPr>
-              <w:pStyle w:val="EMPTY_CELL_STYLE"/>
-            </w:pPr>
-          </w:p>
-        </w:tc>
-        <w:tc>
-          <w:tcPr>
-     </w:tcPr>
-          <w:p>
-            <w:pPr>
-              <w:pStyle w:val="EMPTY_CELL_STYLE"/>
-            </w:pPr>
-          </w:p>
-        </w:tc>
-        <w:tc>
-          <w:tcPr>
-     </w:tcPr>
-          <w:p>
-            <w:pPr>
-              <w:pStyle w:val="EMPTY_CELL_STYLE"/>
-            </w:pPr>
-          </w:p>
-        </w:tc>
-        <w:tc>
-          <w:tcPr>
-     </w:tcPr>
-          <w:p>
-            <w:pPr>
-              <w:pStyle w:val="EMPTY_CELL_STYLE"/>
-            </w:pPr>
-          </w:p>
-        </w:tc>
-        <w:tc>
-          <w:tcPr>
-            <w:gridSpan w:val="5"/>
+            <w:gridSpan w:val="10"/>
+            <w:vMerge w:val="continue"/>
+            <w:tcMar>
+              <w:top w:w="0" w:type="dxa"/>
+              <w:left w:w="0" w:type="dxa"/>
+              <w:bottom w:w="0" w:type="dxa"/>
+              <w:right w:w="0" w:type="dxa"/>
+            </w:tcMar>
+            <w:vAlign w:val="top"/>
+          </w:tcPr>
+          <w:p>
+            <w:pPr>
+              <w:pStyle w:val="EMPTY_CELL_STYLE"/>
+            </w:pPr>
+          </w:p>
+        </w:tc>
+        <w:tc>
+          <w:tcPr>
+     </w:tcPr>
+          <w:p>
+            <w:pPr>
+              <w:pStyle w:val="EMPTY_CELL_STYLE"/>
+            </w:pPr>
+          </w:p>
+        </w:tc>
+        <w:tc>
+          <w:tcPr>
+     </w:tcPr>
+          <w:p>
+            <w:pPr>
+              <w:pStyle w:val="EMPTY_CELL_STYLE"/>
+            </w:pPr>
+          </w:p>
+        </w:tc>
+        <w:tc>
+          <w:tcPr>
+            <w:gridSpan w:val="7"/>
             <w:vMerge w:val="restart"/>
             <w:tcMar>
               <w:top w:w="0" w:type="dxa"/>
@@ -4722,8 +4810,17 @@
                 <w:color w:val="000000"/>
                 <w:sz w:val="20"/>
               </w:rPr>
-              <w:t xml:space="preserve">Prueba 5</w:t>
+              <w:t xml:space="preserve">miCotizacion.</w:t>
             </w:r>
+          </w:p>
+        </w:tc>
+        <w:tc>
+          <w:tcPr>
+     </w:tcPr>
+          <w:p>
+            <w:pPr>
+              <w:pStyle w:val="EMPTY_CELL_STYLE"/>
+            </w:pPr>
           </w:p>
         </w:tc>
         <w:tc>
@@ -4940,7 +5037,7 @@
         </w:tc>
         <w:tc>
           <w:tcPr>
-            <w:gridSpan w:val="5"/>
+            <w:gridSpan w:val="7"/>
             <w:vMerge w:val="continue"/>
             <w:tcMar>
               <w:top w:w="0" w:type="dxa"/>
@@ -4950,6 +5047,15 @@
             </w:tcMar>
             <w:vAlign w:val="top"/>
           </w:tcPr>
+          <w:p>
+            <w:pPr>
+              <w:pStyle w:val="EMPTY_CELL_STYLE"/>
+            </w:pPr>
+          </w:p>
+        </w:tc>
+        <w:tc>
+          <w:tcPr>
+     </w:tcPr>
           <w:p>
             <w:pPr>
               <w:pStyle w:val="EMPTY_CELL_STYLE"/>
@@ -5091,8 +5197,35 @@
                 <w:color w:val="000000"/>
                 <w:sz w:val="20"/>
               </w:rPr>
-              <w:t xml:space="preserve">Prueba 6</w:t>
+              <w:t xml:space="preserve">miCotizacion.getItems().toString()</w:t>
             </w:r>
+          </w:p>
+        </w:tc>
+        <w:tc>
+          <w:tcPr>
+     </w:tcPr>
+          <w:p>
+            <w:pPr>
+              <w:pStyle w:val="EMPTY_CELL_STYLE"/>
+            </w:pPr>
+          </w:p>
+        </w:tc>
+        <w:tc>
+          <w:tcPr>
+     </w:tcPr>
+          <w:p>
+            <w:pPr>
+              <w:pStyle w:val="EMPTY_CELL_STYLE"/>
+            </w:pPr>
+          </w:p>
+        </w:tc>
+        <w:tc>
+          <w:tcPr>
+     </w:tcPr>
+          <w:p>
+            <w:pPr>
+              <w:pStyle w:val="EMPTY_CELL_STYLE"/>
+            </w:pPr>
           </w:p>
         </w:tc>
         <w:tc>
@@ -5309,7 +5442,7 @@
         </w:tc>
         <w:tc>
           <w:tcPr>
-            <w:gridSpan w:val="5"/>
+            <w:gridSpan w:val="7"/>
             <w:vMerge w:val="restart"/>
             <w:tcMar>
               <w:top w:w="0" w:type="dxa"/>
@@ -5329,8 +5462,17 @@
                 <w:color w:val="000000"/>
                 <w:sz w:val="20"/>
               </w:rPr>
-              <w:t xml:space="preserve">Prueba 7</w:t>
+              <w:t xml:space="preserve">miCotizacion.</w:t>
             </w:r>
+          </w:p>
+        </w:tc>
+        <w:tc>
+          <w:tcPr>
+     </w:tcPr>
+          <w:p>
+            <w:pPr>
+              <w:pStyle w:val="EMPTY_CELL_STYLE"/>
+            </w:pPr>
           </w:p>
         </w:tc>
         <w:tc>
@@ -5547,7 +5689,7 @@
         </w:tc>
         <w:tc>
           <w:tcPr>
-            <w:gridSpan w:val="5"/>
+            <w:gridSpan w:val="7"/>
             <w:vMerge w:val="continue"/>
             <w:tcMar>
               <w:top w:w="0" w:type="dxa"/>
@@ -5608,6 +5750,15 @@
             </w:pPr>
           </w:p>
         </w:tc>
+        <w:tc>
+          <w:tcPr>
+     </w:tcPr>
+          <w:p>
+            <w:pPr>
+              <w:pStyle w:val="EMPTY_CELL_STYLE"/>
+            </w:pPr>
+          </w:p>
+        </w:tc>
       </w:tr>
       <w:tr>
         <w:trPr>
@@ -5688,7 +5839,7 @@
                 <w:color w:val="000000"/>
                 <w:sz w:val="20"/>
               </w:rPr>
-              <w:t xml:space="preserve">2000</w:t>
+              <w:t xml:space="preserve">miCotizacion.getItems().toString()</w:t>
             </w:r>
           </w:p>
         </w:tc>
@@ -5712,7 +5863,7 @@
         </w:tc>
         <w:tc>
           <w:tcPr>
-            <w:gridSpan w:val="5"/>
+            <w:gridSpan w:val="7"/>
             <w:tcMar>
               <w:top w:w="0" w:type="dxa"/>
               <w:left w:w="0" w:type="dxa"/>
@@ -5731,8 +5882,17 @@
                 <w:color w:val="000000"/>
                 <w:sz w:val="20"/>
               </w:rPr>
-              <w:t xml:space="preserve">null</w:t>
+              <w:t xml:space="preserve">miCotizacion.</w:t>
             </w:r>
+          </w:p>
+        </w:tc>
+        <w:tc>
+          <w:tcPr>
+     </w:tcPr>
+          <w:p>
+            <w:pPr>
+              <w:pStyle w:val="EMPTY_CELL_STYLE"/>
+            </w:pPr>
           </w:p>
         </w:tc>
         <w:tc>
@@ -5869,7 +6029,7 @@
                 <w:color w:val="000000"/>
                 <w:sz w:val="20"/>
               </w:rPr>
-              <w:t xml:space="preserve">null</w:t>
+              <w:t xml:space="preserve">miCotizacion.getItems().toString()</w:t>
             </w:r>
           </w:p>
         </w:tc>
@@ -5893,7 +6053,7 @@
         </w:tc>
         <w:tc>
           <w:tcPr>
-            <w:gridSpan w:val="5"/>
+            <w:gridSpan w:val="7"/>
             <w:tcMar>
               <w:top w:w="0" w:type="dxa"/>
               <w:left w:w="0" w:type="dxa"/>
@@ -5912,8 +6072,17 @@
                 <w:color w:val="000000"/>
                 <w:sz w:val="20"/>
               </w:rPr>
-              <w:t xml:space="preserve">null</w:t>
+              <w:t xml:space="preserve">2000</w:t>
             </w:r>
+          </w:p>
+        </w:tc>
+        <w:tc>
+          <w:tcPr>
+     </w:tcPr>
+          <w:p>
+            <w:pPr>
+              <w:pStyle w:val="EMPTY_CELL_STYLE"/>
+            </w:pPr>
           </w:p>
         </w:tc>
         <w:tc>
@@ -6041,7 +6210,7 @@
                 <w:color w:val="000000"/>
                 <w:sz w:val="20"/>
               </w:rPr>
-              <w:t xml:space="preserve">null</w:t>
+              <w:t xml:space="preserve">2000</w:t>
             </w:r>
           </w:p>
         </w:tc>
@@ -6056,7 +6225,7 @@
         </w:tc>
         <w:tc>
           <w:tcPr>
-            <w:gridSpan w:val="5"/>
+            <w:gridSpan w:val="7"/>
             <w:tcMar>
               <w:top w:w="0" w:type="dxa"/>
               <w:left w:w="0" w:type="dxa"/>
@@ -6075,8 +6244,17 @@
                 <w:color w:val="000000"/>
                 <w:sz w:val="20"/>
               </w:rPr>
-              <w:t xml:space="preserve">null</w:t>
+              <w:t xml:space="preserve">2000</w:t>
             </w:r>
+          </w:p>
+        </w:tc>
+        <w:tc>
+          <w:tcPr>
+     </w:tcPr>
+          <w:p>
+            <w:pPr>
+              <w:pStyle w:val="EMPTY_CELL_STYLE"/>
+            </w:pPr>
           </w:p>
         </w:tc>
         <w:tc>
@@ -6138,6 +6316,33 @@
         <w:trPr>
           <w:trHeight w:hRule="exact" w:val="200"/>
         </w:trPr>
+        <w:tc>
+          <w:tcPr>
+     </w:tcPr>
+          <w:p>
+            <w:pPr>
+              <w:pStyle w:val="EMPTY_CELL_STYLE"/>
+            </w:pPr>
+          </w:p>
+        </w:tc>
+        <w:tc>
+          <w:tcPr>
+     </w:tcPr>
+          <w:p>
+            <w:pPr>
+              <w:pStyle w:val="EMPTY_CELL_STYLE"/>
+            </w:pPr>
+          </w:p>
+        </w:tc>
+        <w:tc>
+          <w:tcPr>
+     </w:tcPr>
+          <w:p>
+            <w:pPr>
+              <w:pStyle w:val="EMPTY_CELL_STYLE"/>
+            </w:pPr>
+          </w:p>
+        </w:tc>
         <w:tc>
           <w:tcPr>
      </w:tcPr>
@@ -6575,7 +6780,7 @@
         </w:tc>
         <w:tc>
           <w:tcPr>
-            <w:gridSpan w:val="5"/>
+            <w:gridSpan w:val="7"/>
             <w:tcMar>
               <w:top w:w="0" w:type="dxa"/>
               <w:left w:w="0" w:type="dxa"/>
@@ -6594,8 +6799,17 @@
                 <w:color w:val="000000"/>
                 <w:sz w:val="20"/>
               </w:rPr>
-              <w:t xml:space="preserve">null</w:t>
+              <w:t xml:space="preserve">miCotizacion.</w:t>
             </w:r>
+          </w:p>
+        </w:tc>
+        <w:tc>
+          <w:tcPr>
+     </w:tcPr>
+          <w:p>
+            <w:pPr>
+              <w:pStyle w:val="EMPTY_CELL_STYLE"/>
+            </w:pPr>
           </w:p>
         </w:tc>
         <w:tc>
@@ -6908,6 +7122,33 @@
             </w:pPr>
           </w:p>
         </w:tc>
+        <w:tc>
+          <w:tcPr>
+     </w:tcPr>
+          <w:p>
+            <w:pPr>
+              <w:pStyle w:val="EMPTY_CELL_STYLE"/>
+            </w:pPr>
+          </w:p>
+        </w:tc>
+        <w:tc>
+          <w:tcPr>
+     </w:tcPr>
+          <w:p>
+            <w:pPr>
+              <w:pStyle w:val="EMPTY_CELL_STYLE"/>
+            </w:pPr>
+          </w:p>
+        </w:tc>
+        <w:tc>
+          <w:tcPr>
+     </w:tcPr>
+          <w:p>
+            <w:pPr>
+              <w:pStyle w:val="EMPTY_CELL_STYLE"/>
+            </w:pPr>
+          </w:p>
+        </w:tc>
       </w:tr>
       <w:tr>
         <w:trPr>
@@ -7165,6 +7406,33 @@
             </w:pPr>
           </w:p>
         </w:tc>
+        <w:tc>
+          <w:tcPr>
+     </w:tcPr>
+          <w:p>
+            <w:pPr>
+              <w:pStyle w:val="EMPTY_CELL_STYLE"/>
+            </w:pPr>
+          </w:p>
+        </w:tc>
+        <w:tc>
+          <w:tcPr>
+     </w:tcPr>
+          <w:p>
+            <w:pPr>
+              <w:pStyle w:val="EMPTY_CELL_STYLE"/>
+            </w:pPr>
+          </w:p>
+        </w:tc>
+        <w:tc>
+          <w:tcPr>
+     </w:tcPr>
+          <w:p>
+            <w:pPr>
+              <w:pStyle w:val="EMPTY_CELL_STYLE"/>
+            </w:pPr>
+          </w:p>
+        </w:tc>
       </w:tr>
       <w:tr>
         <w:trPr>
@@ -7208,7 +7476,7 @@
         </w:tc>
         <w:tc>
           <w:tcPr>
-            <w:gridSpan w:val="21"/>
+            <w:gridSpan w:val="23"/>
             <w:tcMar>
               <w:top w:w="0" w:type="dxa"/>
               <w:left w:w="0" w:type="dxa"/>
@@ -7258,11 +7526,47 @@
             </w:pPr>
           </w:p>
         </w:tc>
+        <w:tc>
+          <w:tcPr>
+     </w:tcPr>
+          <w:p>
+            <w:pPr>
+              <w:pStyle w:val="EMPTY_CELL_STYLE"/>
+            </w:pPr>
+          </w:p>
+        </w:tc>
       </w:tr>
       <w:tr>
         <w:trPr>
           <w:trHeight w:hRule="exact" w:val="800"/>
         </w:trPr>
+        <w:tc>
+          <w:tcPr>
+     </w:tcPr>
+          <w:p>
+            <w:pPr>
+              <w:pStyle w:val="EMPTY_CELL_STYLE"/>
+            </w:pPr>
+          </w:p>
+        </w:tc>
+        <w:tc>
+          <w:tcPr>
+     </w:tcPr>
+          <w:p>
+            <w:pPr>
+              <w:pStyle w:val="EMPTY_CELL_STYLE"/>
+            </w:pPr>
+          </w:p>
+        </w:tc>
+        <w:tc>
+          <w:tcPr>
+     </w:tcPr>
+          <w:p>
+            <w:pPr>
+              <w:pStyle w:val="EMPTY_CELL_STYLE"/>
+            </w:pPr>
+          </w:p>
+        </w:tc>
         <w:tc>
           <w:tcPr>
      </w:tcPr>
@@ -7702,11 +8006,65 @@
             </w:pPr>
           </w:p>
         </w:tc>
+        <w:tc>
+          <w:tcPr>
+     </w:tcPr>
+          <w:p>
+            <w:pPr>
+              <w:pStyle w:val="EMPTY_CELL_STYLE"/>
+            </w:pPr>
+          </w:p>
+        </w:tc>
+        <w:tc>
+          <w:tcPr>
+     </w:tcPr>
+          <w:p>
+            <w:pPr>
+              <w:pStyle w:val="EMPTY_CELL_STYLE"/>
+            </w:pPr>
+          </w:p>
+        </w:tc>
+        <w:tc>
+          <w:tcPr>
+     </w:tcPr>
+          <w:p>
+            <w:pPr>
+              <w:pStyle w:val="EMPTY_CELL_STYLE"/>
+            </w:pPr>
+          </w:p>
+        </w:tc>
       </w:tr>
       <w:tr>
         <w:trPr>
           <w:trHeight w:hRule="exact" w:val="140"/>
         </w:trPr>
+        <w:tc>
+          <w:tcPr>
+     </w:tcPr>
+          <w:p>
+            <w:pPr>
+              <w:pStyle w:val="EMPTY_CELL_STYLE"/>
+            </w:pPr>
+          </w:p>
+        </w:tc>
+        <w:tc>
+          <w:tcPr>
+     </w:tcPr>
+          <w:p>
+            <w:pPr>
+              <w:pStyle w:val="EMPTY_CELL_STYLE"/>
+            </w:pPr>
+          </w:p>
+        </w:tc>
+        <w:tc>
+          <w:tcPr>
+     </w:tcPr>
+          <w:p>
+            <w:pPr>
+              <w:pStyle w:val="EMPTY_CELL_STYLE"/>
+            </w:pPr>
+          </w:p>
+        </w:tc>
         <w:tc>
           <w:tcPr>
      </w:tcPr>
@@ -8104,6 +8462,33 @@
               </w:rPr>
               <w:t xml:space="preserve">Dr. Juan Manuel Gutiérrez                          Director LANIA</w:t>
             </w:r>
+          </w:p>
+        </w:tc>
+        <w:tc>
+          <w:tcPr>
+     </w:tcPr>
+          <w:p>
+            <w:pPr>
+              <w:pStyle w:val="EMPTY_CELL_STYLE"/>
+            </w:pPr>
+          </w:p>
+        </w:tc>
+        <w:tc>
+          <w:tcPr>
+     </w:tcPr>
+          <w:p>
+            <w:pPr>
+              <w:pStyle w:val="EMPTY_CELL_STYLE"/>
+            </w:pPr>
+          </w:p>
+        </w:tc>
+        <w:tc>
+          <w:tcPr>
+     </w:tcPr>
+          <w:p>
+            <w:pPr>
+              <w:pStyle w:val="EMPTY_CELL_STYLE"/>
+            </w:pPr>
           </w:p>
         </w:tc>
         <w:tc>

</xml_diff>